<commit_message>
modified:   Documents/weekly report/Team/Weekly report_Lemonade_20120503.docx
</commit_message>
<xml_diff>
--- a/Documents/weekly report/Team/Weekly report_Lemonade_20120503.docx
+++ b/Documents/weekly report/Team/Weekly report_Lemonade_20120503.docx
@@ -414,7 +414,25 @@
                 <w:kern w:val="0"/>
                 <w:szCs w:val="20"/>
               </w:rPr>
-              <w:t>프로젝트 일정, 프로젝트 역할 분담 (2시간 예정)</w:t>
+              <w:t>프로젝트 일정, 프로젝트 역할 분담 (</w:t>
+            </w:r>
+            <w:r>
+              <w:rPr>
+                <w:rFonts w:hAnsi="바탕" w:cs="굴림" w:hint="eastAsia"/>
+                <w:color w:val="000000"/>
+                <w:kern w:val="0"/>
+                <w:szCs w:val="20"/>
+              </w:rPr>
+              <w:t>1</w:t>
+            </w:r>
+            <w:r>
+              <w:rPr>
+                <w:rFonts w:hAnsi="바탕" w:cs="굴림" w:hint="eastAsia"/>
+                <w:color w:val="000000"/>
+                <w:kern w:val="0"/>
+                <w:szCs w:val="20"/>
+              </w:rPr>
+              <w:t>시간 예정)</w:t>
             </w:r>
           </w:p>
           <w:p>
@@ -428,7 +446,7 @@
               <w:autoSpaceDE/>
               <w:autoSpaceDN/>
               <w:rPr>
-                <w:rFonts w:hAnsi="바탕" w:cs="굴림" w:hint="eastAsia"/>
+                <w:rFonts w:hAnsi="바탕" w:cs="굴림"/>
                 <w:color w:val="000000"/>
                 <w:kern w:val="0"/>
                 <w:szCs w:val="20"/>
@@ -472,6 +490,15 @@
               <w:t>소스리딩</w:t>
             </w:r>
             <w:proofErr w:type="spellEnd"/>
+            <w:r>
+              <w:rPr>
+                <w:rFonts w:hAnsi="바탕" w:cs="굴림" w:hint="eastAsia"/>
+                <w:color w:val="000000"/>
+                <w:kern w:val="0"/>
+                <w:szCs w:val="20"/>
+              </w:rPr>
+              <w:t xml:space="preserve"> (3시간 예정)</w:t>
+            </w:r>
           </w:p>
           <w:p>
             <w:pPr>
@@ -520,7 +547,7 @@
               <w:autoSpaceDE/>
               <w:autoSpaceDN/>
               <w:rPr>
-                <w:rFonts w:hAnsi="바탕" w:cs="굴림" w:hint="eastAsia"/>
+                <w:rFonts w:hAnsi="바탕" w:cs="굴림"/>
                 <w:color w:val="000000"/>
                 <w:kern w:val="0"/>
                 <w:szCs w:val="20"/>
@@ -569,11 +596,21 @@
             <w:r>
               <w:rPr>
                 <w:rFonts w:hAnsi="바탕" w:cs="굴림" w:hint="eastAsia"/>
+                <w:b/>
                 <w:color w:val="000000"/>
                 <w:kern w:val="0"/>
                 <w:szCs w:val="20"/>
               </w:rPr>
               <w:t>이윤재</w:t>
+            </w:r>
+            <w:r>
+              <w:rPr>
+                <w:rFonts w:hAnsi="바탕" w:cs="굴림" w:hint="eastAsia"/>
+                <w:color w:val="000000"/>
+                <w:kern w:val="0"/>
+                <w:szCs w:val="20"/>
+              </w:rPr>
+              <w:t xml:space="preserve"> 3시간 예정</w:t>
             </w:r>
             <w:r>
               <w:rPr>
@@ -645,11 +682,21 @@
             <w:r>
               <w:rPr>
                 <w:rFonts w:hAnsi="바탕" w:cs="굴림" w:hint="eastAsia"/>
+                <w:b/>
                 <w:color w:val="000000"/>
                 <w:kern w:val="0"/>
                 <w:szCs w:val="20"/>
               </w:rPr>
               <w:t>이윤재</w:t>
+            </w:r>
+            <w:r>
+              <w:rPr>
+                <w:rFonts w:hAnsi="바탕" w:cs="굴림" w:hint="eastAsia"/>
+                <w:color w:val="000000"/>
+                <w:kern w:val="0"/>
+                <w:szCs w:val="20"/>
+              </w:rPr>
+              <w:t xml:space="preserve"> 5시간 예정</w:t>
             </w:r>
             <w:r>
               <w:rPr>
@@ -672,20 +719,20 @@
               <w:autoSpaceDE/>
               <w:autoSpaceDN/>
               <w:rPr>
-                <w:rFonts w:hAnsi="바탕" w:cs="굴림" w:hint="eastAsia"/>
-                <w:color w:val="000000"/>
-                <w:kern w:val="0"/>
-                <w:szCs w:val="20"/>
-              </w:rPr>
-            </w:pPr>
-            <w:r>
-              <w:rPr>
-                <w:rFonts w:hAnsi="바탕" w:cs="굴림" w:hint="eastAsia"/>
-                <w:color w:val="000000"/>
-                <w:kern w:val="0"/>
-                <w:szCs w:val="20"/>
-              </w:rPr>
-              <w:t xml:space="preserve">마우스 </w:t>
+                <w:rFonts w:hAnsi="바탕" w:cs="굴림"/>
+                <w:color w:val="000000"/>
+                <w:kern w:val="0"/>
+                <w:szCs w:val="20"/>
+              </w:rPr>
+            </w:pPr>
+            <w:r>
+              <w:rPr>
+                <w:rFonts w:hAnsi="바탕" w:cs="굴림" w:hint="eastAsia"/>
+                <w:color w:val="000000"/>
+                <w:kern w:val="0"/>
+                <w:szCs w:val="20"/>
+              </w:rPr>
+              <w:t xml:space="preserve">USB/IP </w:t>
             </w:r>
             <w:proofErr w:type="spellStart"/>
             <w:r>
@@ -695,7 +742,7 @@
                 <w:kern w:val="0"/>
                 <w:szCs w:val="20"/>
               </w:rPr>
-              <w:t>앱</w:t>
+              <w:t>포팅</w:t>
             </w:r>
             <w:proofErr w:type="spellEnd"/>
             <w:r>
@@ -705,7 +752,26 @@
                 <w:kern w:val="0"/>
                 <w:szCs w:val="20"/>
               </w:rPr>
-              <w:t xml:space="preserve"> 개발 (이상현)</w:t>
+              <w:t>(Android.mk 작성) (</w:t>
+            </w:r>
+            <w:r>
+              <w:rPr>
+                <w:rFonts w:hAnsi="바탕" w:cs="굴림" w:hint="eastAsia"/>
+                <w:b/>
+                <w:color w:val="000000"/>
+                <w:kern w:val="0"/>
+                <w:szCs w:val="20"/>
+              </w:rPr>
+              <w:t>이윤재</w:t>
+            </w:r>
+            <w:r>
+              <w:rPr>
+                <w:rFonts w:hAnsi="바탕" w:cs="굴림" w:hint="eastAsia"/>
+                <w:color w:val="000000"/>
+                <w:kern w:val="0"/>
+                <w:szCs w:val="20"/>
+              </w:rPr>
+              <w:t xml:space="preserve"> 8시간 예정)</w:t>
             </w:r>
           </w:p>
           <w:p>
@@ -719,29 +785,29 @@
               <w:autoSpaceDE/>
               <w:autoSpaceDN/>
               <w:rPr>
-                <w:rFonts w:hAnsi="바탕" w:cs="굴림" w:hint="eastAsia"/>
-                <w:color w:val="000000"/>
-                <w:kern w:val="0"/>
-                <w:szCs w:val="20"/>
-              </w:rPr>
-            </w:pPr>
-            <w:r>
-              <w:rPr>
-                <w:rFonts w:hAnsi="바탕" w:cs="굴림" w:hint="eastAsia"/>
-                <w:color w:val="000000"/>
-                <w:kern w:val="0"/>
-                <w:szCs w:val="20"/>
-              </w:rPr>
-              <w:t>발표자료 작성 &amp; 준비</w:t>
-            </w:r>
-            <w:r>
-              <w:rPr>
-                <w:rFonts w:hAnsi="바탕" w:cs="굴림" w:hint="eastAsia"/>
-                <w:color w:val="000000"/>
-                <w:kern w:val="0"/>
-                <w:szCs w:val="20"/>
-              </w:rPr>
-              <w:t xml:space="preserve"> (강인구)</w:t>
+                <w:rFonts w:hAnsi="바탕" w:cs="굴림"/>
+                <w:color w:val="000000"/>
+                <w:kern w:val="0"/>
+                <w:szCs w:val="20"/>
+              </w:rPr>
+            </w:pPr>
+            <w:r>
+              <w:rPr>
+                <w:rFonts w:hAnsi="바탕" w:cs="굴림" w:hint="eastAsia"/>
+                <w:color w:val="000000"/>
+                <w:kern w:val="0"/>
+                <w:szCs w:val="20"/>
+              </w:rPr>
+              <w:t xml:space="preserve">가상 </w:t>
+            </w:r>
+            <w:r>
+              <w:rPr>
+                <w:rFonts w:hAnsi="바탕" w:cs="굴림" w:hint="eastAsia"/>
+                <w:color w:val="000000"/>
+                <w:kern w:val="0"/>
+                <w:szCs w:val="20"/>
+              </w:rPr>
+              <w:t>마우스 개발 (이상현)</w:t>
             </w:r>
           </w:p>
           <w:p>
@@ -761,6 +827,24 @@
                 <w:szCs w:val="20"/>
               </w:rPr>
             </w:pPr>
+            <w:r>
+              <w:rPr>
+                <w:rFonts w:hAnsi="바탕" w:cs="굴림" w:hint="eastAsia"/>
+                <w:color w:val="000000"/>
+                <w:kern w:val="0"/>
+                <w:szCs w:val="20"/>
+              </w:rPr>
+              <w:t>발표자료 작성 &amp; 준비</w:t>
+            </w:r>
+            <w:r>
+              <w:rPr>
+                <w:rFonts w:hAnsi="바탕" w:cs="굴림" w:hint="eastAsia"/>
+                <w:color w:val="000000"/>
+                <w:kern w:val="0"/>
+                <w:szCs w:val="20"/>
+              </w:rPr>
+              <w:t xml:space="preserve"> (강인구)</w:t>
+            </w:r>
           </w:p>
           <w:p>
             <w:pPr>
@@ -779,74 +863,6 @@
                 <w:szCs w:val="20"/>
               </w:rPr>
             </w:pPr>
-            <w:r>
-              <w:rPr>
-                <w:rFonts w:hAnsi="바탕" w:cs="굴림" w:hint="eastAsia"/>
-                <w:color w:val="000000"/>
-                <w:kern w:val="0"/>
-                <w:szCs w:val="20"/>
-              </w:rPr>
-              <w:t xml:space="preserve">USB/IP </w:t>
-            </w:r>
-            <w:proofErr w:type="spellStart"/>
-            <w:r>
-              <w:rPr>
-                <w:rFonts w:hAnsi="바탕" w:cs="굴림" w:hint="eastAsia"/>
-                <w:color w:val="000000"/>
-                <w:kern w:val="0"/>
-                <w:szCs w:val="20"/>
-              </w:rPr>
-              <w:t>포팅</w:t>
-            </w:r>
-            <w:proofErr w:type="spellEnd"/>
-            <w:r>
-              <w:rPr>
-                <w:rFonts w:hAnsi="바탕" w:cs="굴림" w:hint="eastAsia"/>
-                <w:color w:val="000000"/>
-                <w:kern w:val="0"/>
-                <w:szCs w:val="20"/>
-              </w:rPr>
-              <w:t>(</w:t>
-            </w:r>
-            <w:proofErr w:type="spellStart"/>
-            <w:r>
-              <w:rPr>
-                <w:rFonts w:hAnsi="바탕" w:cs="굴림" w:hint="eastAsia"/>
-                <w:color w:val="000000"/>
-                <w:kern w:val="0"/>
-                <w:szCs w:val="20"/>
-              </w:rPr>
-              <w:t>Usbip</w:t>
-            </w:r>
-            <w:proofErr w:type="spellEnd"/>
-            <w:r>
-              <w:rPr>
-                <w:rFonts w:hAnsi="바탕" w:cs="굴림" w:hint="eastAsia"/>
-                <w:color w:val="000000"/>
-                <w:kern w:val="0"/>
-                <w:szCs w:val="20"/>
-              </w:rPr>
-              <w:t>-network) (</w:t>
-            </w:r>
-            <w:r>
-              <w:rPr>
-                <w:rFonts w:hAnsi="바탕" w:cs="굴림" w:hint="eastAsia"/>
-                <w:b/>
-                <w:color w:val="000000"/>
-                <w:kern w:val="0"/>
-                <w:szCs w:val="20"/>
-              </w:rPr>
-              <w:t>강인구</w:t>
-            </w:r>
-            <w:r>
-              <w:rPr>
-                <w:rFonts w:hAnsi="바탕" w:cs="굴림" w:hint="eastAsia"/>
-                <w:color w:val="000000"/>
-                <w:kern w:val="0"/>
-                <w:szCs w:val="20"/>
-              </w:rPr>
-              <w:t xml:space="preserve"> 6시간 예정)</w:t>
-            </w:r>
           </w:p>
           <w:p>
             <w:pPr>
@@ -902,7 +918,7 @@
                 <w:kern w:val="0"/>
                 <w:szCs w:val="20"/>
               </w:rPr>
-              <w:t>안드로이드앱</w:t>
+              <w:t>Usbip</w:t>
             </w:r>
             <w:proofErr w:type="spellEnd"/>
             <w:r>
@@ -912,43 +928,64 @@
                 <w:kern w:val="0"/>
                 <w:szCs w:val="20"/>
               </w:rPr>
-              <w:t xml:space="preserve">, </w:t>
-            </w:r>
-            <w:r>
-              <w:rPr>
-                <w:rFonts w:hAnsi="바탕" w:cs="굴림" w:hint="eastAsia"/>
-                <w:color w:val="000000"/>
-                <w:kern w:val="0"/>
-                <w:szCs w:val="20"/>
-              </w:rPr>
-              <w:t>Android.mk 작성</w:t>
-            </w:r>
-            <w:r>
-              <w:rPr>
-                <w:rFonts w:hAnsi="바탕" w:cs="굴림" w:hint="eastAsia"/>
-                <w:color w:val="000000"/>
-                <w:kern w:val="0"/>
-                <w:szCs w:val="20"/>
-              </w:rPr>
-              <w:t>)</w:t>
-            </w:r>
-            <w:r>
-              <w:rPr>
-                <w:rFonts w:hAnsi="바탕" w:cs="굴림" w:hint="eastAsia"/>
-                <w:color w:val="000000"/>
-                <w:kern w:val="0"/>
-                <w:szCs w:val="20"/>
-              </w:rPr>
-              <w:t xml:space="preserve"> </w:t>
-            </w:r>
-            <w:r>
-              <w:rPr>
-                <w:rFonts w:hAnsi="바탕" w:cs="굴림" w:hint="eastAsia"/>
-                <w:color w:val="000000"/>
-                <w:kern w:val="0"/>
-                <w:szCs w:val="20"/>
-              </w:rPr>
-              <w:t>(</w:t>
+              <w:t>-network) (</w:t>
+            </w:r>
+            <w:r>
+              <w:rPr>
+                <w:rFonts w:hAnsi="바탕" w:cs="굴림" w:hint="eastAsia"/>
+                <w:b/>
+                <w:color w:val="000000"/>
+                <w:kern w:val="0"/>
+                <w:szCs w:val="20"/>
+              </w:rPr>
+              <w:t>강인구</w:t>
+            </w:r>
+            <w:r>
+              <w:rPr>
+                <w:rFonts w:hAnsi="바탕" w:cs="굴림" w:hint="eastAsia"/>
+                <w:color w:val="000000"/>
+                <w:kern w:val="0"/>
+                <w:szCs w:val="20"/>
+              </w:rPr>
+              <w:t xml:space="preserve"> 6시간 예정)</w:t>
+            </w:r>
+          </w:p>
+          <w:p>
+            <w:pPr>
+              <w:widowControl/>
+              <w:numPr>
+                <w:ilvl w:val="0"/>
+                <w:numId w:val="1"/>
+              </w:numPr>
+              <w:wordWrap/>
+              <w:autoSpaceDE/>
+              <w:autoSpaceDN/>
+              <w:rPr>
+                <w:rFonts w:hAnsi="바탕" w:cs="굴림"/>
+                <w:color w:val="000000"/>
+                <w:kern w:val="0"/>
+                <w:szCs w:val="20"/>
+              </w:rPr>
+            </w:pPr>
+            <w:proofErr w:type="spellStart"/>
+            <w:r>
+              <w:rPr>
+                <w:rFonts w:hAnsi="바탕" w:cs="굴림" w:hint="eastAsia"/>
+                <w:color w:val="000000"/>
+                <w:kern w:val="0"/>
+                <w:szCs w:val="20"/>
+              </w:rPr>
+              <w:t>오드로이드로</w:t>
+            </w:r>
+            <w:proofErr w:type="spellEnd"/>
+            <w:r>
+              <w:rPr>
+                <w:rFonts w:hAnsi="바탕" w:cs="굴림" w:hint="eastAsia"/>
+                <w:color w:val="000000"/>
+                <w:kern w:val="0"/>
+                <w:szCs w:val="20"/>
+              </w:rPr>
+              <w:t xml:space="preserve"> 크로스컴파일(</w:t>
             </w:r>
             <w:r>
               <w:rPr>
@@ -967,34 +1004,7 @@
                 <w:kern w:val="0"/>
                 <w:szCs w:val="20"/>
               </w:rPr>
-              <w:t xml:space="preserve"> </w:t>
-            </w:r>
-            <w:r>
-              <w:rPr>
-                <w:rFonts w:hAnsi="바탕" w:cs="굴림" w:hint="eastAsia"/>
-                <w:color w:val="000000"/>
-                <w:kern w:val="0"/>
-                <w:szCs w:val="20"/>
-              </w:rPr>
-              <w:t>1</w:t>
-            </w:r>
-            <w:r>
-              <w:rPr>
-                <w:rFonts w:hAnsi="바탕" w:cs="굴림" w:hint="eastAsia"/>
-                <w:color w:val="000000"/>
-                <w:kern w:val="0"/>
-                <w:szCs w:val="20"/>
-              </w:rPr>
-              <w:t>6</w:t>
-            </w:r>
-            <w:r>
-              <w:rPr>
-                <w:rFonts w:hAnsi="바탕" w:cs="굴림" w:hint="eastAsia"/>
-                <w:color w:val="000000"/>
-                <w:kern w:val="0"/>
-                <w:szCs w:val="20"/>
-              </w:rPr>
-              <w:t>시간 예정)</w:t>
+              <w:t xml:space="preserve"> 시간 예정)</w:t>
             </w:r>
           </w:p>
           <w:p>
@@ -1326,7 +1336,25 @@
                 <w:kern w:val="0"/>
                 <w:szCs w:val="20"/>
               </w:rPr>
-              <w:t xml:space="preserve">프로젝트 일정, 프로젝트 역할 분담 (2시간 </w:t>
+              <w:t>프로젝트 일정, 프로젝트 역할 분담 (</w:t>
+            </w:r>
+            <w:r>
+              <w:rPr>
+                <w:rFonts w:hAnsi="바탕" w:cs="굴림" w:hint="eastAsia"/>
+                <w:color w:val="000000"/>
+                <w:kern w:val="0"/>
+                <w:szCs w:val="20"/>
+              </w:rPr>
+              <w:t>1</w:t>
+            </w:r>
+            <w:r>
+              <w:rPr>
+                <w:rFonts w:hAnsi="바탕" w:cs="굴림" w:hint="eastAsia"/>
+                <w:color w:val="000000"/>
+                <w:kern w:val="0"/>
+                <w:szCs w:val="20"/>
+              </w:rPr>
+              <w:t xml:space="preserve">시간 </w:t>
             </w:r>
             <w:r>
               <w:rPr>
@@ -1358,7 +1386,7 @@
               <w:autoSpaceDE/>
               <w:autoSpaceDN/>
               <w:rPr>
-                <w:rFonts w:hAnsi="바탕" w:cs="굴림"/>
+                <w:rFonts w:hAnsi="바탕" w:cs="굴림" w:hint="eastAsia"/>
                 <w:color w:val="000000"/>
                 <w:kern w:val="0"/>
                 <w:szCs w:val="20"/>
@@ -1390,42 +1418,6 @@
                 <w:szCs w:val="20"/>
               </w:rPr>
               <w:t>)</w:t>
-            </w:r>
-          </w:p>
-          <w:p>
-            <w:pPr>
-              <w:widowControl/>
-              <w:wordWrap/>
-              <w:autoSpaceDE/>
-              <w:autoSpaceDN/>
-              <w:ind w:firstLineChars="100" w:firstLine="196"/>
-              <w:rPr>
-                <w:rFonts w:hAnsi="바탕" w:cs="굴림"/>
-                <w:b/>
-                <w:color w:val="000000"/>
-                <w:kern w:val="0"/>
-                <w:szCs w:val="20"/>
-              </w:rPr>
-            </w:pPr>
-            <w:r>
-              <w:rPr>
-                <w:rFonts w:hAnsi="바탕" w:cs="굴림" w:hint="eastAsia"/>
-                <w:b/>
-                <w:color w:val="000000"/>
-                <w:kern w:val="0"/>
-                <w:szCs w:val="20"/>
-              </w:rPr>
-              <w:t>개별</w:t>
-            </w:r>
-            <w:r>
-              <w:rPr>
-                <w:rFonts w:hAnsi="바탕" w:cs="굴림" w:hint="eastAsia"/>
-                <w:b/>
-                <w:color w:val="000000"/>
-                <w:kern w:val="0"/>
-                <w:szCs w:val="20"/>
-              </w:rPr>
-              <w:t>임무</w:t>
             </w:r>
           </w:p>
           <w:p>
@@ -1439,7 +1431,7 @@
               <w:autoSpaceDE/>
               <w:autoSpaceDN/>
               <w:rPr>
-                <w:rFonts w:hAnsi="바탕" w:cs="굴림"/>
+                <w:rFonts w:hAnsi="바탕" w:cs="굴림" w:hint="eastAsia"/>
                 <w:color w:val="000000"/>
                 <w:kern w:val="0"/>
                 <w:szCs w:val="20"/>
@@ -1453,7 +1445,7 @@
                 <w:kern w:val="0"/>
                 <w:szCs w:val="20"/>
               </w:rPr>
-              <w:t>카카오톡연동</w:t>
+              <w:t>소스리딩</w:t>
             </w:r>
             <w:proofErr w:type="spellEnd"/>
             <w:r>
@@ -1463,144 +1455,7 @@
                 <w:kern w:val="0"/>
                 <w:szCs w:val="20"/>
               </w:rPr>
-              <w:t xml:space="preserve"> </w:t>
-            </w:r>
-            <w:proofErr w:type="spellStart"/>
-            <w:r>
-              <w:rPr>
-                <w:rFonts w:hAnsi="바탕" w:cs="굴림" w:hint="eastAsia"/>
-                <w:color w:val="000000"/>
-                <w:kern w:val="0"/>
-                <w:szCs w:val="20"/>
-              </w:rPr>
-              <w:t>서비스앱</w:t>
-            </w:r>
-            <w:proofErr w:type="spellEnd"/>
-            <w:r>
-              <w:rPr>
-                <w:rFonts w:hAnsi="바탕" w:cs="굴림" w:hint="eastAsia"/>
-                <w:color w:val="000000"/>
-                <w:kern w:val="0"/>
-                <w:szCs w:val="20"/>
-              </w:rPr>
-              <w:t>(</w:t>
-            </w:r>
-            <w:proofErr w:type="spellStart"/>
-            <w:r>
-              <w:rPr>
-                <w:rFonts w:hAnsi="바탕" w:cs="굴림" w:hint="eastAsia"/>
-                <w:color w:val="000000"/>
-                <w:kern w:val="0"/>
-                <w:szCs w:val="20"/>
-              </w:rPr>
-              <w:t>안드로이드앱</w:t>
-            </w:r>
-            <w:proofErr w:type="spellEnd"/>
-            <w:r>
-              <w:rPr>
-                <w:rFonts w:hAnsi="바탕" w:cs="굴림" w:hint="eastAsia"/>
-                <w:color w:val="000000"/>
-                <w:kern w:val="0"/>
-                <w:szCs w:val="20"/>
-              </w:rPr>
-              <w:t xml:space="preserve"> Capture</w:t>
-            </w:r>
-            <w:r>
-              <w:rPr>
-                <w:rFonts w:hAnsi="바탕" w:cs="굴림" w:hint="eastAsia"/>
-                <w:color w:val="000000"/>
-                <w:kern w:val="0"/>
-                <w:szCs w:val="20"/>
-              </w:rPr>
-              <w:t>, 서버변경</w:t>
-            </w:r>
-            <w:r>
-              <w:rPr>
-                <w:rFonts w:hAnsi="바탕" w:cs="굴림" w:hint="eastAsia"/>
-                <w:color w:val="000000"/>
-                <w:kern w:val="0"/>
-                <w:szCs w:val="20"/>
-              </w:rPr>
-              <w:t>, 방향키 조작</w:t>
-            </w:r>
-            <w:r>
-              <w:rPr>
-                <w:rFonts w:hAnsi="바탕" w:cs="굴림" w:hint="eastAsia"/>
-                <w:color w:val="000000"/>
-                <w:kern w:val="0"/>
-                <w:szCs w:val="20"/>
-              </w:rPr>
-              <w:t xml:space="preserve">)구현 </w:t>
-            </w:r>
-          </w:p>
-          <w:p>
-            <w:pPr>
-              <w:widowControl/>
-              <w:wordWrap/>
-              <w:autoSpaceDE/>
-              <w:autoSpaceDN/>
-              <w:ind w:left="465"/>
-              <w:rPr>
-                <w:rFonts w:hAnsi="바탕" w:cs="굴림"/>
-                <w:color w:val="000000"/>
-                <w:kern w:val="0"/>
-                <w:szCs w:val="20"/>
-              </w:rPr>
-            </w:pPr>
-            <w:r>
-              <w:rPr>
-                <w:rFonts w:hAnsi="바탕" w:cs="굴림" w:hint="eastAsia"/>
-                <w:color w:val="000000"/>
-                <w:kern w:val="0"/>
-                <w:szCs w:val="20"/>
-              </w:rPr>
-              <w:t>(</w:t>
-            </w:r>
-            <w:r>
-              <w:rPr>
-                <w:rFonts w:hAnsi="바탕" w:cs="굴림" w:hint="eastAsia"/>
-                <w:b/>
-                <w:color w:val="000000"/>
-                <w:kern w:val="0"/>
-                <w:szCs w:val="20"/>
-              </w:rPr>
-              <w:t>강인구</w:t>
-            </w:r>
-            <w:r>
-              <w:rPr>
-                <w:rFonts w:hAnsi="바탕" w:cs="굴림" w:hint="eastAsia"/>
-                <w:color w:val="000000"/>
-                <w:kern w:val="0"/>
-                <w:szCs w:val="20"/>
-              </w:rPr>
-              <w:t xml:space="preserve"> 18</w:t>
-            </w:r>
-            <w:r>
-              <w:rPr>
-                <w:rFonts w:hAnsi="바탕" w:cs="굴림" w:hint="eastAsia"/>
-                <w:color w:val="000000"/>
-                <w:kern w:val="0"/>
-                <w:szCs w:val="20"/>
-              </w:rPr>
-              <w:t xml:space="preserve">시간 </w:t>
-            </w:r>
-            <w:r>
-              <w:rPr>
-                <w:rFonts w:hAnsi="바탕" w:cs="굴림" w:hint="eastAsia"/>
-                <w:color w:val="000000"/>
-                <w:kern w:val="0"/>
-                <w:szCs w:val="20"/>
-              </w:rPr>
-              <w:t>수행</w:t>
-            </w:r>
-            <w:r>
-              <w:rPr>
-                <w:rFonts w:hAnsi="바탕" w:cs="굴림" w:hint="eastAsia"/>
-                <w:color w:val="000000"/>
-                <w:kern w:val="0"/>
-                <w:szCs w:val="20"/>
-              </w:rPr>
-              <w:t>)</w:t>
+              <w:t xml:space="preserve"> (3시간 수행)</w:t>
             </w:r>
           </w:p>
           <w:p>
@@ -1628,7 +1483,7 @@
                 <w:kern w:val="0"/>
                 <w:szCs w:val="20"/>
               </w:rPr>
-              <w:t>카카오톡연동</w:t>
+              <w:t>멘토와</w:t>
             </w:r>
             <w:proofErr w:type="spellEnd"/>
             <w:r>
@@ -1638,6 +1493,80 @@
                 <w:kern w:val="0"/>
                 <w:szCs w:val="20"/>
               </w:rPr>
+              <w:t xml:space="preserve"> 미팅 (1시간 수행)</w:t>
+            </w:r>
+          </w:p>
+          <w:p>
+            <w:pPr>
+              <w:widowControl/>
+              <w:wordWrap/>
+              <w:autoSpaceDE/>
+              <w:autoSpaceDN/>
+              <w:ind w:firstLineChars="100" w:firstLine="196"/>
+              <w:rPr>
+                <w:rFonts w:hAnsi="바탕" w:cs="굴림" w:hint="eastAsia"/>
+                <w:b/>
+                <w:color w:val="000000"/>
+                <w:kern w:val="0"/>
+                <w:szCs w:val="20"/>
+              </w:rPr>
+            </w:pPr>
+            <w:r>
+              <w:rPr>
+                <w:rFonts w:hAnsi="바탕" w:cs="굴림" w:hint="eastAsia"/>
+                <w:b/>
+                <w:color w:val="000000"/>
+                <w:kern w:val="0"/>
+                <w:szCs w:val="20"/>
+              </w:rPr>
+              <w:t>개별</w:t>
+            </w:r>
+            <w:r>
+              <w:rPr>
+                <w:rFonts w:hAnsi="바탕" w:cs="굴림" w:hint="eastAsia"/>
+                <w:b/>
+                <w:color w:val="000000"/>
+                <w:kern w:val="0"/>
+                <w:szCs w:val="20"/>
+              </w:rPr>
+              <w:t>임무</w:t>
+            </w:r>
+          </w:p>
+          <w:p>
+            <w:pPr>
+              <w:widowControl/>
+              <w:numPr>
+                <w:ilvl w:val="0"/>
+                <w:numId w:val="4"/>
+              </w:numPr>
+              <w:wordWrap/>
+              <w:autoSpaceDE/>
+              <w:autoSpaceDN/>
+              <w:rPr>
+                <w:rFonts w:hAnsi="바탕" w:cs="굴림" w:hint="eastAsia"/>
+                <w:color w:val="000000"/>
+                <w:kern w:val="0"/>
+                <w:szCs w:val="20"/>
+              </w:rPr>
+            </w:pPr>
+            <w:proofErr w:type="spellStart"/>
+            <w:r>
+              <w:rPr>
+                <w:rFonts w:hAnsi="바탕" w:cs="굴림" w:hint="eastAsia"/>
+                <w:color w:val="000000"/>
+                <w:kern w:val="0"/>
+                <w:szCs w:val="20"/>
+              </w:rPr>
+              <w:t>오드로이드</w:t>
+            </w:r>
+            <w:proofErr w:type="spellEnd"/>
+            <w:r>
+              <w:rPr>
+                <w:rFonts w:hAnsi="바탕" w:cs="굴림" w:hint="eastAsia"/>
+                <w:color w:val="000000"/>
+                <w:kern w:val="0"/>
+                <w:szCs w:val="20"/>
+              </w:rPr>
               <w:t xml:space="preserve"> </w:t>
             </w:r>
             <w:proofErr w:type="spellStart"/>
@@ -1648,7 +1577,7 @@
                 <w:kern w:val="0"/>
                 <w:szCs w:val="20"/>
               </w:rPr>
-              <w:t>서비스앱</w:t>
+              <w:t>안드로이드</w:t>
             </w:r>
             <w:proofErr w:type="spellEnd"/>
             <w:r>
@@ -1658,8 +1587,72 @@
                 <w:kern w:val="0"/>
                 <w:szCs w:val="20"/>
               </w:rPr>
-              <w:t>(</w:t>
-            </w:r>
+              <w:t xml:space="preserve"> 버전업 (</w:t>
+            </w:r>
+            <w:r>
+              <w:rPr>
+                <w:rFonts w:hAnsi="바탕" w:cs="굴림" w:hint="eastAsia"/>
+                <w:b/>
+                <w:color w:val="000000"/>
+                <w:kern w:val="0"/>
+                <w:szCs w:val="20"/>
+              </w:rPr>
+              <w:t>김종욱</w:t>
+            </w:r>
+            <w:r>
+              <w:rPr>
+                <w:rFonts w:hAnsi="바탕" w:cs="굴림" w:hint="eastAsia"/>
+                <w:color w:val="000000"/>
+                <w:kern w:val="0"/>
+                <w:szCs w:val="20"/>
+              </w:rPr>
+              <w:t xml:space="preserve"> 2</w:t>
+            </w:r>
+            <w:r>
+              <w:rPr>
+                <w:rFonts w:hAnsi="바탕" w:cs="굴림" w:hint="eastAsia"/>
+                <w:color w:val="000000"/>
+                <w:kern w:val="0"/>
+                <w:szCs w:val="20"/>
+              </w:rPr>
+              <w:t xml:space="preserve">시간 </w:t>
+            </w:r>
+            <w:r>
+              <w:rPr>
+                <w:rFonts w:hAnsi="바탕" w:cs="굴림" w:hint="eastAsia"/>
+                <w:color w:val="000000"/>
+                <w:kern w:val="0"/>
+                <w:szCs w:val="20"/>
+              </w:rPr>
+              <w:t>수행</w:t>
+            </w:r>
+            <w:r>
+              <w:rPr>
+                <w:rFonts w:hAnsi="바탕" w:cs="굴림" w:hint="eastAsia"/>
+                <w:color w:val="000000"/>
+                <w:kern w:val="0"/>
+                <w:szCs w:val="20"/>
+              </w:rPr>
+              <w:t>)</w:t>
+            </w:r>
+          </w:p>
+          <w:p>
+            <w:pPr>
+              <w:widowControl/>
+              <w:numPr>
+                <w:ilvl w:val="0"/>
+                <w:numId w:val="4"/>
+              </w:numPr>
+              <w:wordWrap/>
+              <w:autoSpaceDE/>
+              <w:autoSpaceDN/>
+              <w:rPr>
+                <w:rFonts w:hAnsi="바탕" w:cs="굴림" w:hint="eastAsia"/>
+                <w:color w:val="000000"/>
+                <w:kern w:val="0"/>
+                <w:szCs w:val="20"/>
+              </w:rPr>
+            </w:pPr>
             <w:proofErr w:type="spellStart"/>
             <w:r>
               <w:rPr>
@@ -1668,7 +1661,7 @@
                 <w:kern w:val="0"/>
                 <w:szCs w:val="20"/>
               </w:rPr>
-              <w:t>윈도우앱</w:t>
+              <w:t>오드로이드</w:t>
             </w:r>
             <w:proofErr w:type="spellEnd"/>
             <w:r>
@@ -1678,6 +1671,45 @@
                 <w:kern w:val="0"/>
                 <w:szCs w:val="20"/>
               </w:rPr>
+              <w:t xml:space="preserve"> USBIP </w:t>
+            </w:r>
+            <w:proofErr w:type="spellStart"/>
+            <w:r>
+              <w:rPr>
+                <w:rFonts w:hAnsi="바탕" w:cs="굴림" w:hint="eastAsia"/>
+                <w:color w:val="000000"/>
+                <w:kern w:val="0"/>
+                <w:szCs w:val="20"/>
+              </w:rPr>
+              <w:t>빌드</w:t>
+            </w:r>
+            <w:proofErr w:type="spellEnd"/>
+            <w:r>
+              <w:rPr>
+                <w:rFonts w:hAnsi="바탕" w:cs="굴림" w:hint="eastAsia"/>
+                <w:color w:val="000000"/>
+                <w:kern w:val="0"/>
+                <w:szCs w:val="20"/>
+              </w:rPr>
+              <w:t xml:space="preserve"> (</w:t>
+            </w:r>
+            <w:r>
+              <w:rPr>
+                <w:rFonts w:hAnsi="바탕" w:cs="굴림" w:hint="eastAsia"/>
+                <w:b/>
+                <w:color w:val="000000"/>
+                <w:kern w:val="0"/>
+                <w:szCs w:val="20"/>
+              </w:rPr>
+              <w:t>이윤재</w:t>
+            </w:r>
+            <w:r>
+              <w:rPr>
+                <w:rFonts w:hAnsi="바탕" w:cs="굴림" w:hint="eastAsia"/>
+                <w:color w:val="000000"/>
+                <w:kern w:val="0"/>
+                <w:szCs w:val="20"/>
+              </w:rPr>
               <w:t xml:space="preserve"> </w:t>
             </w:r>
             <w:r>
@@ -1687,7 +1719,174 @@
                 <w:kern w:val="0"/>
                 <w:szCs w:val="20"/>
               </w:rPr>
-              <w:t>방향키 조작, line 선택기능)구현 (</w:t>
+              <w:t>10</w:t>
+            </w:r>
+            <w:r>
+              <w:rPr>
+                <w:rFonts w:hAnsi="바탕" w:cs="굴림" w:hint="eastAsia"/>
+                <w:color w:val="000000"/>
+                <w:kern w:val="0"/>
+                <w:szCs w:val="20"/>
+              </w:rPr>
+              <w:t xml:space="preserve">시간 </w:t>
+            </w:r>
+            <w:r>
+              <w:rPr>
+                <w:rFonts w:hAnsi="바탕" w:cs="굴림" w:hint="eastAsia"/>
+                <w:color w:val="000000"/>
+                <w:kern w:val="0"/>
+                <w:szCs w:val="20"/>
+              </w:rPr>
+              <w:t>수행</w:t>
+            </w:r>
+            <w:r>
+              <w:rPr>
+                <w:rFonts w:hAnsi="바탕" w:cs="굴림" w:hint="eastAsia"/>
+                <w:color w:val="000000"/>
+                <w:kern w:val="0"/>
+                <w:szCs w:val="20"/>
+              </w:rPr>
+              <w:t>)</w:t>
+            </w:r>
+          </w:p>
+          <w:p>
+            <w:pPr>
+              <w:widowControl/>
+              <w:numPr>
+                <w:ilvl w:val="0"/>
+                <w:numId w:val="4"/>
+              </w:numPr>
+              <w:wordWrap/>
+              <w:autoSpaceDE/>
+              <w:autoSpaceDN/>
+              <w:rPr>
+                <w:rFonts w:hAnsi="바탕" w:cs="굴림" w:hint="eastAsia"/>
+                <w:color w:val="000000"/>
+                <w:kern w:val="0"/>
+                <w:szCs w:val="20"/>
+              </w:rPr>
+            </w:pPr>
+            <w:r>
+              <w:rPr>
+                <w:rFonts w:hAnsi="바탕" w:cs="굴림" w:hint="eastAsia"/>
+                <w:color w:val="000000"/>
+                <w:kern w:val="0"/>
+                <w:szCs w:val="20"/>
+              </w:rPr>
+              <w:t xml:space="preserve">USB/IP </w:t>
+            </w:r>
+            <w:proofErr w:type="spellStart"/>
+            <w:r>
+              <w:rPr>
+                <w:rFonts w:hAnsi="바탕" w:cs="굴림" w:hint="eastAsia"/>
+                <w:color w:val="000000"/>
+                <w:kern w:val="0"/>
+                <w:szCs w:val="20"/>
+              </w:rPr>
+              <w:t>포팅</w:t>
+            </w:r>
+            <w:proofErr w:type="spellEnd"/>
+            <w:r>
+              <w:rPr>
+                <w:rFonts w:hAnsi="바탕" w:cs="굴림" w:hint="eastAsia"/>
+                <w:color w:val="000000"/>
+                <w:kern w:val="0"/>
+                <w:szCs w:val="20"/>
+              </w:rPr>
+              <w:t>(Android.mk 작성) (</w:t>
+            </w:r>
+            <w:r>
+              <w:rPr>
+                <w:rFonts w:hAnsi="바탕" w:cs="굴림" w:hint="eastAsia"/>
+                <w:b/>
+                <w:color w:val="000000"/>
+                <w:kern w:val="0"/>
+                <w:szCs w:val="20"/>
+              </w:rPr>
+              <w:t>이윤재</w:t>
+            </w:r>
+            <w:r>
+              <w:rPr>
+                <w:rFonts w:hAnsi="바탕" w:cs="굴림" w:hint="eastAsia"/>
+                <w:color w:val="000000"/>
+                <w:kern w:val="0"/>
+                <w:szCs w:val="20"/>
+              </w:rPr>
+              <w:t xml:space="preserve"> </w:t>
+            </w:r>
+            <w:r>
+              <w:rPr>
+                <w:rFonts w:hAnsi="바탕" w:cs="굴림" w:hint="eastAsia"/>
+                <w:color w:val="000000"/>
+                <w:kern w:val="0"/>
+                <w:szCs w:val="20"/>
+              </w:rPr>
+              <w:t>7</w:t>
+            </w:r>
+            <w:r>
+              <w:rPr>
+                <w:rFonts w:hAnsi="바탕" w:cs="굴림" w:hint="eastAsia"/>
+                <w:color w:val="000000"/>
+                <w:kern w:val="0"/>
+                <w:szCs w:val="20"/>
+              </w:rPr>
+              <w:t xml:space="preserve">시간 </w:t>
+            </w:r>
+            <w:r>
+              <w:rPr>
+                <w:rFonts w:hAnsi="바탕" w:cs="굴림" w:hint="eastAsia"/>
+                <w:color w:val="000000"/>
+                <w:kern w:val="0"/>
+                <w:szCs w:val="20"/>
+              </w:rPr>
+              <w:t>수행</w:t>
+            </w:r>
+            <w:r>
+              <w:rPr>
+                <w:rFonts w:hAnsi="바탕" w:cs="굴림" w:hint="eastAsia"/>
+                <w:color w:val="000000"/>
+                <w:kern w:val="0"/>
+                <w:szCs w:val="20"/>
+              </w:rPr>
+              <w:t>)</w:t>
+            </w:r>
+          </w:p>
+          <w:p>
+            <w:pPr>
+              <w:widowControl/>
+              <w:numPr>
+                <w:ilvl w:val="0"/>
+                <w:numId w:val="4"/>
+              </w:numPr>
+              <w:wordWrap/>
+              <w:autoSpaceDE/>
+              <w:autoSpaceDN/>
+              <w:rPr>
+                <w:rFonts w:hAnsi="바탕" w:cs="굴림" w:hint="eastAsia"/>
+                <w:color w:val="000000"/>
+                <w:kern w:val="0"/>
+                <w:szCs w:val="20"/>
+              </w:rPr>
+            </w:pPr>
+            <w:proofErr w:type="spellStart"/>
+            <w:r>
+              <w:rPr>
+                <w:rFonts w:hAnsi="바탕" w:cs="굴림" w:hint="eastAsia"/>
+                <w:color w:val="000000"/>
+                <w:kern w:val="0"/>
+                <w:szCs w:val="20"/>
+              </w:rPr>
+              <w:t>KatalkPCLinker_Winapp</w:t>
+            </w:r>
+            <w:proofErr w:type="spellEnd"/>
+            <w:r>
+              <w:rPr>
+                <w:rFonts w:hAnsi="바탕" w:cs="굴림" w:hint="eastAsia"/>
+                <w:color w:val="000000"/>
+                <w:kern w:val="0"/>
+                <w:szCs w:val="20"/>
+              </w:rPr>
+              <w:t xml:space="preserve"> 소스코드 수정 (</w:t>
             </w:r>
             <w:r>
               <w:rPr>
@@ -1706,6 +1905,118 @@
                 <w:kern w:val="0"/>
                 <w:szCs w:val="20"/>
               </w:rPr>
+              <w:t xml:space="preserve"> 2시간 수행)</w:t>
+            </w:r>
+          </w:p>
+          <w:p>
+            <w:pPr>
+              <w:widowControl/>
+              <w:numPr>
+                <w:ilvl w:val="0"/>
+                <w:numId w:val="4"/>
+              </w:numPr>
+              <w:wordWrap/>
+              <w:autoSpaceDE/>
+              <w:autoSpaceDN/>
+              <w:rPr>
+                <w:rFonts w:hAnsi="바탕" w:cs="굴림" w:hint="eastAsia"/>
+                <w:color w:val="000000"/>
+                <w:kern w:val="0"/>
+                <w:szCs w:val="20"/>
+              </w:rPr>
+            </w:pPr>
+            <w:proofErr w:type="spellStart"/>
+            <w:r>
+              <w:rPr>
+                <w:rFonts w:hAnsi="바탕" w:cs="굴림" w:hint="eastAsia"/>
+                <w:color w:val="000000"/>
+                <w:kern w:val="0"/>
+                <w:szCs w:val="20"/>
+              </w:rPr>
+              <w:t>KatalkPCLinker_Android</w:t>
+            </w:r>
+            <w:proofErr w:type="spellEnd"/>
+            <w:r>
+              <w:rPr>
+                <w:rFonts w:hAnsi="바탕" w:cs="굴림" w:hint="eastAsia"/>
+                <w:color w:val="000000"/>
+                <w:kern w:val="0"/>
+                <w:szCs w:val="20"/>
+              </w:rPr>
+              <w:t xml:space="preserve"> 소스코드 수정 (</w:t>
+            </w:r>
+            <w:r>
+              <w:rPr>
+                <w:rFonts w:hAnsi="바탕" w:cs="굴림" w:hint="eastAsia"/>
+                <w:b/>
+                <w:color w:val="000000"/>
+                <w:kern w:val="0"/>
+                <w:szCs w:val="20"/>
+              </w:rPr>
+              <w:t>강인구</w:t>
+            </w:r>
+            <w:r>
+              <w:rPr>
+                <w:rFonts w:hAnsi="바탕" w:cs="굴림" w:hint="eastAsia"/>
+                <w:color w:val="000000"/>
+                <w:kern w:val="0"/>
+                <w:szCs w:val="20"/>
+              </w:rPr>
+              <w:t xml:space="preserve"> 2시간 수행)</w:t>
+            </w:r>
+          </w:p>
+          <w:p>
+            <w:pPr>
+              <w:widowControl/>
+              <w:numPr>
+                <w:ilvl w:val="0"/>
+                <w:numId w:val="4"/>
+              </w:numPr>
+              <w:wordWrap/>
+              <w:autoSpaceDE/>
+              <w:autoSpaceDN/>
+              <w:rPr>
+                <w:rFonts w:hAnsi="바탕" w:cs="굴림" w:hint="eastAsia"/>
+                <w:color w:val="000000"/>
+                <w:kern w:val="0"/>
+                <w:szCs w:val="20"/>
+              </w:rPr>
+            </w:pPr>
+            <w:r>
+              <w:rPr>
+                <w:rFonts w:hAnsi="바탕" w:cs="굴림" w:hint="eastAsia"/>
+                <w:color w:val="000000"/>
+                <w:kern w:val="0"/>
+                <w:szCs w:val="20"/>
+              </w:rPr>
+              <w:t>가상 마우스 개발</w:t>
+            </w:r>
+            <w:r>
+              <w:rPr>
+                <w:rFonts w:hAnsi="바탕" w:cs="굴림" w:hint="eastAsia"/>
+                <w:color w:val="000000"/>
+                <w:kern w:val="0"/>
+                <w:szCs w:val="20"/>
+              </w:rPr>
+              <w:t xml:space="preserve"> (</w:t>
+            </w:r>
+            <w:r>
+              <w:rPr>
+                <w:rFonts w:hAnsi="바탕" w:cs="굴림" w:hint="eastAsia"/>
+                <w:b/>
+                <w:color w:val="000000"/>
+                <w:kern w:val="0"/>
+                <w:szCs w:val="20"/>
+              </w:rPr>
+              <w:t>이상현</w:t>
+            </w:r>
+            <w:r>
+              <w:rPr>
+                <w:rFonts w:hAnsi="바탕" w:cs="굴림" w:hint="eastAsia"/>
+                <w:color w:val="000000"/>
+                <w:kern w:val="0"/>
+                <w:szCs w:val="20"/>
+              </w:rPr>
               <w:t xml:space="preserve"> </w:t>
             </w:r>
             <w:r>
@@ -1715,7 +2026,16 @@
                 <w:kern w:val="0"/>
                 <w:szCs w:val="20"/>
               </w:rPr>
-              <w:t>2</w:t>
+              <w:t>1</w:t>
+            </w:r>
+            <w:r>
+              <w:rPr>
+                <w:rFonts w:hAnsi="바탕" w:cs="굴림" w:hint="eastAsia"/>
+                <w:color w:val="000000"/>
+                <w:kern w:val="0"/>
+                <w:szCs w:val="20"/>
+              </w:rPr>
+              <w:t>3</w:t>
             </w:r>
             <w:r>
               <w:rPr>
@@ -1725,6 +2045,118 @@
                 <w:szCs w:val="20"/>
               </w:rPr>
               <w:t>시간 수행)</w:t>
+            </w:r>
+          </w:p>
+          <w:p>
+            <w:pPr>
+              <w:widowControl/>
+              <w:numPr>
+                <w:ilvl w:val="0"/>
+                <w:numId w:val="4"/>
+              </w:numPr>
+              <w:wordWrap/>
+              <w:autoSpaceDE/>
+              <w:autoSpaceDN/>
+              <w:rPr>
+                <w:rFonts w:hAnsi="바탕" w:cs="굴림" w:hint="eastAsia"/>
+                <w:color w:val="000000"/>
+                <w:kern w:val="0"/>
+                <w:szCs w:val="20"/>
+              </w:rPr>
+            </w:pPr>
+            <w:proofErr w:type="spellStart"/>
+            <w:r>
+              <w:rPr>
+                <w:rFonts w:hAnsi="바탕" w:cs="굴림" w:hint="eastAsia"/>
+                <w:color w:val="000000"/>
+                <w:kern w:val="0"/>
+                <w:szCs w:val="20"/>
+              </w:rPr>
+              <w:t>한이음</w:t>
+            </w:r>
+            <w:proofErr w:type="spellEnd"/>
+            <w:r>
+              <w:rPr>
+                <w:rFonts w:hAnsi="바탕" w:cs="굴림" w:hint="eastAsia"/>
+                <w:color w:val="000000"/>
+                <w:kern w:val="0"/>
+                <w:szCs w:val="20"/>
+              </w:rPr>
+              <w:t xml:space="preserve"> 수행계획서 작성 (</w:t>
+            </w:r>
+            <w:r>
+              <w:rPr>
+                <w:rFonts w:hAnsi="바탕" w:cs="굴림" w:hint="eastAsia"/>
+                <w:b/>
+                <w:color w:val="000000"/>
+                <w:kern w:val="0"/>
+                <w:szCs w:val="20"/>
+              </w:rPr>
+              <w:t>이상현</w:t>
+            </w:r>
+            <w:r>
+              <w:rPr>
+                <w:rFonts w:hAnsi="바탕" w:cs="굴림" w:hint="eastAsia"/>
+                <w:color w:val="000000"/>
+                <w:kern w:val="0"/>
+                <w:szCs w:val="20"/>
+              </w:rPr>
+              <w:t xml:space="preserve"> 1시간 수행)</w:t>
+            </w:r>
+          </w:p>
+          <w:p>
+            <w:pPr>
+              <w:widowControl/>
+              <w:numPr>
+                <w:ilvl w:val="0"/>
+                <w:numId w:val="4"/>
+              </w:numPr>
+              <w:wordWrap/>
+              <w:autoSpaceDE/>
+              <w:autoSpaceDN/>
+              <w:rPr>
+                <w:rFonts w:hAnsi="바탕" w:cs="굴림"/>
+                <w:color w:val="000000"/>
+                <w:kern w:val="0"/>
+                <w:szCs w:val="20"/>
+              </w:rPr>
+            </w:pPr>
+            <w:r>
+              <w:rPr>
+                <w:rFonts w:hAnsi="바탕" w:cs="굴림" w:hint="eastAsia"/>
+                <w:color w:val="000000"/>
+                <w:kern w:val="0"/>
+                <w:szCs w:val="20"/>
+              </w:rPr>
+              <w:t>발표자료 작성 &amp; 준비 (</w:t>
+            </w:r>
+            <w:r>
+              <w:rPr>
+                <w:rFonts w:hAnsi="바탕" w:cs="굴림" w:hint="eastAsia"/>
+                <w:b/>
+                <w:color w:val="000000"/>
+                <w:kern w:val="0"/>
+                <w:szCs w:val="20"/>
+              </w:rPr>
+              <w:t>강인구</w:t>
+            </w:r>
+            <w:r>
+              <w:rPr>
+                <w:rFonts w:hAnsi="바탕" w:cs="굴림" w:hint="eastAsia"/>
+                <w:color w:val="000000"/>
+                <w:kern w:val="0"/>
+                <w:szCs w:val="20"/>
+              </w:rPr>
+              <w:t xml:space="preserve"> 2시간 수행</w:t>
+            </w:r>
+            <w:r>
+              <w:rPr>
+                <w:rFonts w:hAnsi="바탕" w:cs="굴림" w:hint="eastAsia"/>
+                <w:color w:val="000000"/>
+                <w:kern w:val="0"/>
+                <w:szCs w:val="20"/>
+              </w:rPr>
+              <w:t>)</w:t>
             </w:r>
           </w:p>
           <w:p>
@@ -2163,23 +2595,28 @@
               <w:t>Makefile.am</w:t>
             </w:r>
             <w:proofErr w:type="spellEnd"/>
-            <w:r>
-              <w:rPr>
-                <w:rFonts w:hAnsi="바탕" w:cs="굴림" w:hint="eastAsia"/>
-                <w:color w:val="000000"/>
-                <w:kern w:val="0"/>
-                <w:szCs w:val="20"/>
-              </w:rPr>
-              <w:t xml:space="preserve">, </w:t>
-            </w:r>
-            <w:r>
-              <w:rPr>
-                <w:rFonts w:hAnsi="바탕" w:cs="굴림" w:hint="eastAsia"/>
-                <w:color w:val="000000"/>
-                <w:kern w:val="0"/>
-                <w:szCs w:val="20"/>
-              </w:rPr>
-              <w:t>lib/</w:t>
+          </w:p>
+          <w:p>
+            <w:pPr>
+              <w:widowControl/>
+              <w:wordWrap/>
+              <w:autoSpaceDE/>
+              <w:autoSpaceDN/>
+              <w:rPr>
+                <w:rFonts w:hAnsi="바탕" w:cs="굴림"/>
+                <w:color w:val="000000"/>
+                <w:kern w:val="0"/>
+                <w:szCs w:val="20"/>
+              </w:rPr>
+            </w:pPr>
+            <w:r>
+              <w:rPr>
+                <w:rFonts w:hAnsi="바탕" w:cs="굴림" w:hint="eastAsia"/>
+                <w:color w:val="000000"/>
+                <w:kern w:val="0"/>
+                <w:szCs w:val="20"/>
+              </w:rPr>
+              <w:t xml:space="preserve">- </w:t>
             </w:r>
             <w:proofErr w:type="spellStart"/>
             <w:r>
@@ -2189,7 +2626,7 @@
                 <w:kern w:val="0"/>
                 <w:szCs w:val="20"/>
               </w:rPr>
-              <w:t>Makefile.am</w:t>
+              <w:t>vhidmini.c</w:t>
             </w:r>
             <w:proofErr w:type="spellEnd"/>
             <w:r>
@@ -2199,141 +2636,17 @@
                 <w:kern w:val="0"/>
                 <w:szCs w:val="20"/>
               </w:rPr>
-              <w:t xml:space="preserve"> </w:t>
-            </w:r>
-          </w:p>
-          <w:p>
-            <w:pPr>
-              <w:widowControl/>
-              <w:wordWrap/>
-              <w:autoSpaceDE/>
-              <w:autoSpaceDN/>
-              <w:rPr>
-                <w:rFonts w:hAnsi="바탕" w:cs="굴림"/>
-                <w:color w:val="000000"/>
-                <w:kern w:val="0"/>
-                <w:szCs w:val="20"/>
-              </w:rPr>
-            </w:pPr>
-            <w:r>
-              <w:rPr>
-                <w:rFonts w:hAnsi="바탕" w:cs="굴림"/>
-                <w:color w:val="000000"/>
-                <w:kern w:val="0"/>
-                <w:szCs w:val="20"/>
-              </w:rPr>
-              <w:t xml:space="preserve">- </w:t>
+              <w:t xml:space="preserve"> / </w:t>
             </w:r>
             <w:proofErr w:type="spellStart"/>
             <w:r>
               <w:rPr>
-                <w:rFonts w:hAnsi="바탕" w:cs="굴림"/>
-                <w:color w:val="000000"/>
-                <w:kern w:val="0"/>
-                <w:szCs w:val="20"/>
-              </w:rPr>
-              <w:t>stub</w:t>
-            </w:r>
-            <w:r>
-              <w:rPr>
-                <w:rFonts w:hAnsi="바탕" w:cs="굴림" w:hint="eastAsia"/>
-                <w:color w:val="000000"/>
-                <w:kern w:val="0"/>
-                <w:szCs w:val="20"/>
-              </w:rPr>
-              <w:t>_</w:t>
-            </w:r>
-            <w:r>
-              <w:rPr>
-                <w:rFonts w:hAnsi="바탕" w:cs="굴림"/>
-                <w:color w:val="000000"/>
-                <w:kern w:val="0"/>
-                <w:szCs w:val="20"/>
-              </w:rPr>
-              <w:t>driver.c</w:t>
-            </w:r>
-            <w:proofErr w:type="spellEnd"/>
-            <w:r>
-              <w:rPr>
-                <w:rFonts w:hAnsi="바탕" w:cs="굴림"/>
-                <w:color w:val="000000"/>
-                <w:kern w:val="0"/>
-                <w:szCs w:val="20"/>
-              </w:rPr>
-              <w:t xml:space="preserve"> </w:t>
-            </w:r>
-            <w:r>
-              <w:rPr>
-                <w:rFonts w:hAnsi="바탕" w:cs="굴림" w:hint="eastAsia"/>
-                <w:color w:val="000000"/>
-                <w:kern w:val="0"/>
-                <w:szCs w:val="20"/>
-              </w:rPr>
-              <w:t xml:space="preserve">/ </w:t>
-            </w:r>
-            <w:proofErr w:type="spellStart"/>
-            <w:r>
-              <w:rPr>
-                <w:rFonts w:hAnsi="바탕" w:cs="굴림" w:hint="eastAsia"/>
-                <w:color w:val="000000"/>
-                <w:kern w:val="0"/>
-                <w:szCs w:val="20"/>
-              </w:rPr>
-              <w:t>stub_server.c</w:t>
-            </w:r>
-            <w:proofErr w:type="spellEnd"/>
-          </w:p>
-          <w:p>
-            <w:pPr>
-              <w:widowControl/>
-              <w:wordWrap/>
-              <w:autoSpaceDE/>
-              <w:autoSpaceDN/>
-              <w:rPr>
-                <w:rFonts w:hAnsi="바탕" w:cs="굴림"/>
-                <w:color w:val="000000"/>
-                <w:kern w:val="0"/>
-                <w:szCs w:val="20"/>
-              </w:rPr>
-            </w:pPr>
-            <w:r>
-              <w:rPr>
-                <w:rFonts w:hAnsi="바탕" w:cs="굴림" w:hint="eastAsia"/>
-                <w:color w:val="000000"/>
-                <w:kern w:val="0"/>
-                <w:szCs w:val="20"/>
-              </w:rPr>
-              <w:t xml:space="preserve">- </w:t>
-            </w:r>
-            <w:proofErr w:type="spellStart"/>
-            <w:r>
-              <w:rPr>
-                <w:rFonts w:hAnsi="바탕" w:cs="굴림" w:hint="eastAsia"/>
-                <w:color w:val="000000"/>
-                <w:kern w:val="0"/>
-                <w:szCs w:val="20"/>
-              </w:rPr>
-              <w:t>vhci_driver.c</w:t>
-            </w:r>
-            <w:proofErr w:type="spellEnd"/>
-            <w:r>
-              <w:rPr>
-                <w:rFonts w:hAnsi="바탕" w:cs="굴림" w:hint="eastAsia"/>
-                <w:color w:val="000000"/>
-                <w:kern w:val="0"/>
-                <w:szCs w:val="20"/>
-              </w:rPr>
-              <w:t xml:space="preserve"> / </w:t>
-            </w:r>
-            <w:proofErr w:type="spellStart"/>
-            <w:r>
-              <w:rPr>
-                <w:rFonts w:hAnsi="바탕" w:cs="굴림" w:hint="eastAsia"/>
-                <w:color w:val="000000"/>
-                <w:kern w:val="0"/>
-                <w:szCs w:val="20"/>
-              </w:rPr>
-              <w:t>vhci_attach.c</w:t>
+                <w:rFonts w:hAnsi="바탕" w:cs="굴림" w:hint="eastAsia"/>
+                <w:color w:val="000000"/>
+                <w:kern w:val="0"/>
+                <w:szCs w:val="20"/>
+              </w:rPr>
+              <w:t>vhidmini.h</w:t>
             </w:r>
             <w:proofErr w:type="spellEnd"/>
           </w:p>
@@ -2603,6 +2916,7 @@
                 <w:kern w:val="0"/>
                 <w:szCs w:val="20"/>
               </w:rPr>
+              <w:lastRenderedPageBreak/>
               <w:t>- MessagePCViewer.java / MessageManager.java</w:t>
             </w:r>
             <w:bookmarkStart w:id="0" w:name="_GoBack"/>
@@ -2629,29 +2943,6 @@
                 <w:szCs w:val="20"/>
               </w:rPr>
               <w:t>- SoftKeyboard.java / TCPconnect.java</w:t>
-            </w:r>
-          </w:p>
-          <w:p>
-            <w:pPr>
-              <w:widowControl/>
-              <w:wordWrap/>
-              <w:autoSpaceDE/>
-              <w:autoSpaceDN/>
-              <w:rPr>
-                <w:rFonts w:hAnsi="바탕" w:cs="굴림"/>
-                <w:color w:val="000000"/>
-                <w:kern w:val="0"/>
-                <w:szCs w:val="20"/>
-              </w:rPr>
-            </w:pPr>
-            <w:r>
-              <w:rPr>
-                <w:rFonts w:hAnsi="바탕" w:cs="굴림" w:hint="eastAsia"/>
-                <w:color w:val="000000"/>
-                <w:kern w:val="0"/>
-                <w:szCs w:val="20"/>
-              </w:rPr>
-              <w:t>- UsbIP_ClientDlg.cpp</w:t>
             </w:r>
           </w:p>
         </w:tc>
@@ -2681,6 +2972,7 @@
                 <w:kern w:val="0"/>
                 <w:szCs w:val="20"/>
               </w:rPr>
+              <w:lastRenderedPageBreak/>
               <w:t>본인 Review</w:t>
             </w:r>
           </w:p>
@@ -2784,6 +3076,7 @@
                 <w:kern w:val="0"/>
                 <w:szCs w:val="20"/>
               </w:rPr>
+              <w:lastRenderedPageBreak/>
               <w:t>작성 문서</w:t>
             </w:r>
           </w:p>
@@ -2807,6 +3100,35 @@
                 <w:szCs w:val="20"/>
               </w:rPr>
             </w:pPr>
+            <w:r>
+              <w:rPr>
+                <w:rFonts w:hAnsi="바탕" w:cs="굴림" w:hint="eastAsia"/>
+                <w:color w:val="000000"/>
+                <w:kern w:val="0"/>
+                <w:szCs w:val="20"/>
+              </w:rPr>
+              <w:t xml:space="preserve">- </w:t>
+            </w:r>
+            <w:r>
+              <w:rPr>
+                <w:rFonts w:hAnsi="바탕" w:cs="굴림"/>
+                <w:color w:val="000000"/>
+                <w:kern w:val="0"/>
+                <w:szCs w:val="20"/>
+              </w:rPr>
+              <w:t>Android-</w:t>
+            </w:r>
+            <w:proofErr w:type="spellStart"/>
+            <w:r>
+              <w:rPr>
+                <w:rFonts w:hAnsi="바탕" w:cs="굴림"/>
+                <w:color w:val="000000"/>
+                <w:kern w:val="0"/>
+                <w:szCs w:val="20"/>
+              </w:rPr>
+              <w:t>USB_proposal_Hanium</w:t>
+            </w:r>
+            <w:proofErr w:type="spellEnd"/>
           </w:p>
         </w:tc>
         <w:tc>
@@ -2938,7 +3260,6 @@
                 <w:kern w:val="0"/>
                 <w:szCs w:val="20"/>
               </w:rPr>
-              <w:lastRenderedPageBreak/>
               <w:t>다음주</w:t>
             </w:r>
           </w:p>
@@ -3076,6 +3397,95 @@
 <file path=word/numbering.xml><?xml version="1.0" encoding="utf-8"?>
 <w:numbering xmlns:ve="http://schemas.openxmlformats.org/markup-compatibility/2006" xmlns:o="urn:schemas-microsoft-com:office:office" xmlns:r="http://schemas.openxmlformats.org/officeDocument/2006/relationships" xmlns:m="http://schemas.openxmlformats.org/officeDocument/2006/math" xmlns:v="urn:schemas-microsoft-com:vml" xmlns:wp="http://schemas.openxmlformats.org/drawingml/2006/wordprocessingDrawing" xmlns:w10="urn:schemas-microsoft-com:office:word" xmlns:w="http://schemas.openxmlformats.org/wordprocessingml/2006/main" xmlns:wne="http://schemas.microsoft.com/office/word/2006/wordml">
   <w:abstractNum w:abstractNumId="0">
+    <w:nsid w:val="20841371"/>
+    <w:multiLevelType w:val="hybridMultilevel"/>
+    <w:tmpl w:val="36386734"/>
+    <w:lvl w:ilvl="0" w:tplc="56E61D02">
+      <w:start w:val="9"/>
+      <w:numFmt w:val="decimal"/>
+      <w:lvlText w:val="%1."/>
+      <w:lvlJc w:val="left"/>
+      <w:pPr>
+        <w:ind w:left="465" w:hanging="360"/>
+      </w:pPr>
+      <w:rPr>
+        <w:rFonts w:hint="eastAsia"/>
+      </w:rPr>
+    </w:lvl>
+    <w:lvl w:ilvl="1" w:tplc="04090019" w:tentative="1">
+      <w:start w:val="1"/>
+      <w:numFmt w:val="upperLetter"/>
+      <w:lvlText w:val="%2."/>
+      <w:lvlJc w:val="left"/>
+      <w:pPr>
+        <w:ind w:left="1200" w:hanging="400"/>
+      </w:pPr>
+    </w:lvl>
+    <w:lvl w:ilvl="2" w:tplc="0409001B" w:tentative="1">
+      <w:start w:val="1"/>
+      <w:numFmt w:val="lowerRoman"/>
+      <w:lvlText w:val="%3."/>
+      <w:lvlJc w:val="right"/>
+      <w:pPr>
+        <w:ind w:left="1600" w:hanging="400"/>
+      </w:pPr>
+    </w:lvl>
+    <w:lvl w:ilvl="3" w:tplc="0409000F" w:tentative="1">
+      <w:start w:val="1"/>
+      <w:numFmt w:val="decimal"/>
+      <w:lvlText w:val="%4."/>
+      <w:lvlJc w:val="left"/>
+      <w:pPr>
+        <w:ind w:left="2000" w:hanging="400"/>
+      </w:pPr>
+    </w:lvl>
+    <w:lvl w:ilvl="4" w:tplc="04090019" w:tentative="1">
+      <w:start w:val="1"/>
+      <w:numFmt w:val="upperLetter"/>
+      <w:lvlText w:val="%5."/>
+      <w:lvlJc w:val="left"/>
+      <w:pPr>
+        <w:ind w:left="2400" w:hanging="400"/>
+      </w:pPr>
+    </w:lvl>
+    <w:lvl w:ilvl="5" w:tplc="0409001B" w:tentative="1">
+      <w:start w:val="1"/>
+      <w:numFmt w:val="lowerRoman"/>
+      <w:lvlText w:val="%6."/>
+      <w:lvlJc w:val="right"/>
+      <w:pPr>
+        <w:ind w:left="2800" w:hanging="400"/>
+      </w:pPr>
+    </w:lvl>
+    <w:lvl w:ilvl="6" w:tplc="0409000F" w:tentative="1">
+      <w:start w:val="1"/>
+      <w:numFmt w:val="decimal"/>
+      <w:lvlText w:val="%7."/>
+      <w:lvlJc w:val="left"/>
+      <w:pPr>
+        <w:ind w:left="3200" w:hanging="400"/>
+      </w:pPr>
+    </w:lvl>
+    <w:lvl w:ilvl="7" w:tplc="04090019" w:tentative="1">
+      <w:start w:val="1"/>
+      <w:numFmt w:val="upperLetter"/>
+      <w:lvlText w:val="%8."/>
+      <w:lvlJc w:val="left"/>
+      <w:pPr>
+        <w:ind w:left="3600" w:hanging="400"/>
+      </w:pPr>
+    </w:lvl>
+    <w:lvl w:ilvl="8" w:tplc="0409001B" w:tentative="1">
+      <w:start w:val="1"/>
+      <w:numFmt w:val="lowerRoman"/>
+      <w:lvlText w:val="%9."/>
+      <w:lvlJc w:val="right"/>
+      <w:pPr>
+        <w:ind w:left="4000" w:hanging="400"/>
+      </w:pPr>
+    </w:lvl>
+  </w:abstractNum>
+  <w:abstractNum w:abstractNumId="1">
     <w:nsid w:val="53511045"/>
     <w:multiLevelType w:val="hybridMultilevel"/>
     <w:tmpl w:val="E53E3CF0"/>
@@ -3164,7 +3574,7 @@
       </w:pPr>
     </w:lvl>
   </w:abstractNum>
-  <w:abstractNum w:abstractNumId="1">
+  <w:abstractNum w:abstractNumId="2">
     <w:nsid w:val="58A740DA"/>
     <w:multiLevelType w:val="hybridMultilevel"/>
     <w:tmpl w:val="22100E1A"/>
@@ -3254,7 +3664,7 @@
       </w:pPr>
     </w:lvl>
   </w:abstractNum>
-  <w:abstractNum w:abstractNumId="2">
+  <w:abstractNum w:abstractNumId="3">
     <w:nsid w:val="5F6A28D1"/>
     <w:multiLevelType w:val="hybridMultilevel"/>
     <w:tmpl w:val="87D8F888"/>
@@ -3344,7 +3754,7 @@
       </w:pPr>
     </w:lvl>
   </w:abstractNum>
-  <w:abstractNum w:abstractNumId="3">
+  <w:abstractNum w:abstractNumId="4">
     <w:nsid w:val="7BCE5A22"/>
     <w:multiLevelType w:val="hybridMultilevel"/>
     <w:tmpl w:val="32401A52"/>
@@ -3434,16 +3844,19 @@
     </w:lvl>
   </w:abstractNum>
   <w:num w:numId="1">
+    <w:abstractNumId w:val="4"/>
+  </w:num>
+  <w:num w:numId="2">
+    <w:abstractNumId w:val="1"/>
+  </w:num>
+  <w:num w:numId="3">
+    <w:abstractNumId w:val="2"/>
+  </w:num>
+  <w:num w:numId="4">
     <w:abstractNumId w:val="3"/>
   </w:num>
-  <w:num w:numId="2">
+  <w:num w:numId="5">
     <w:abstractNumId w:val="0"/>
-  </w:num>
-  <w:num w:numId="3">
-    <w:abstractNumId w:val="1"/>
-  </w:num>
-  <w:num w:numId="4">
-    <w:abstractNumId w:val="2"/>
   </w:num>
   <w:numIdMacAtCleanup w:val="2"/>
 </w:numbering>
@@ -4272,7 +4685,7 @@
 </file>
 
 <file path=customXml/itemProps1.xml><?xml version="1.0" encoding="utf-8"?>
-<ds:datastoreItem xmlns:ds="http://schemas.openxmlformats.org/officeDocument/2006/customXml" ds:itemID="{413521A3-C2C7-40F5-80DE-C6E509DE09C3}">
+<ds:datastoreItem xmlns:ds="http://schemas.openxmlformats.org/officeDocument/2006/customXml" ds:itemID="{5887E138-5FAC-41B3-88D3-E6C66C893876}">
   <ds:schemaRefs>
     <ds:schemaRef ds:uri="http://schemas.openxmlformats.org/officeDocument/2006/bibliography"/>
   </ds:schemaRefs>

</xml_diff>

<commit_message>
new file:   "Documents/weekly report/Sanghyun Lee/Weekly report_SangHyun-Lee_20120419 - \272\271\273\347\272\273.docx"
</commit_message>
<xml_diff>
--- a/Documents/weekly report/Team/Weekly report_Lemonade_20120503.docx
+++ b/Documents/weekly report/Team/Weekly report_Lemonade_20120503.docx
@@ -318,7 +318,16 @@
                 <w:kern w:val="0"/>
                 <w:szCs w:val="20"/>
               </w:rPr>
-              <w:t>02</w:t>
+              <w:t>0</w:t>
+            </w:r>
+            <w:r>
+              <w:rPr>
+                <w:rFonts w:hAnsi="바탕" w:cs="굴림" w:hint="eastAsia"/>
+                <w:color w:val="000000"/>
+                <w:kern w:val="0"/>
+                <w:szCs w:val="20"/>
+              </w:rPr>
+              <w:t>9</w:t>
             </w:r>
           </w:p>
         </w:tc>
@@ -659,25 +668,23 @@
               </w:rPr>
               <w:t xml:space="preserve"> USBIP </w:t>
             </w:r>
-            <w:proofErr w:type="spellStart"/>
-            <w:r>
-              <w:rPr>
-                <w:rFonts w:hAnsi="바탕" w:cs="굴림" w:hint="eastAsia"/>
-                <w:color w:val="000000"/>
-                <w:kern w:val="0"/>
-                <w:szCs w:val="20"/>
-              </w:rPr>
-              <w:t>빌드</w:t>
-            </w:r>
-            <w:proofErr w:type="spellEnd"/>
-            <w:r>
-              <w:rPr>
-                <w:rFonts w:hAnsi="바탕" w:cs="굴림" w:hint="eastAsia"/>
-                <w:color w:val="000000"/>
-                <w:kern w:val="0"/>
-                <w:szCs w:val="20"/>
-              </w:rPr>
-              <w:t xml:space="preserve"> (</w:t>
+            <w:r>
+              <w:rPr>
+                <w:rFonts w:hAnsi="바탕" w:cs="굴림" w:hint="eastAsia"/>
+                <w:color w:val="000000"/>
+                <w:kern w:val="0"/>
+                <w:szCs w:val="20"/>
+              </w:rPr>
+              <w:t xml:space="preserve">크로스컴파일 </w:t>
+            </w:r>
+            <w:r>
+              <w:rPr>
+                <w:rFonts w:hAnsi="바탕" w:cs="굴림" w:hint="eastAsia"/>
+                <w:color w:val="000000"/>
+                <w:kern w:val="0"/>
+                <w:szCs w:val="20"/>
+              </w:rPr>
+              <w:t>(</w:t>
             </w:r>
             <w:r>
               <w:rPr>
@@ -863,24 +870,6 @@
                 <w:szCs w:val="20"/>
               </w:rPr>
             </w:pPr>
-          </w:p>
-          <w:p>
-            <w:pPr>
-              <w:widowControl/>
-              <w:numPr>
-                <w:ilvl w:val="0"/>
-                <w:numId w:val="1"/>
-              </w:numPr>
-              <w:wordWrap/>
-              <w:autoSpaceDE/>
-              <w:autoSpaceDN/>
-              <w:rPr>
-                <w:rFonts w:hAnsi="바탕" w:cs="굴림"/>
-                <w:color w:val="000000"/>
-                <w:kern w:val="0"/>
-                <w:szCs w:val="20"/>
-              </w:rPr>
-            </w:pPr>
             <w:r>
               <w:rPr>
                 <w:rFonts w:hAnsi="바탕" w:cs="굴림" w:hint="eastAsia"/>
@@ -948,63 +937,6 @@
                 <w:szCs w:val="20"/>
               </w:rPr>
               <w:t xml:space="preserve"> 6시간 예정)</w:t>
-            </w:r>
-          </w:p>
-          <w:p>
-            <w:pPr>
-              <w:widowControl/>
-              <w:numPr>
-                <w:ilvl w:val="0"/>
-                <w:numId w:val="1"/>
-              </w:numPr>
-              <w:wordWrap/>
-              <w:autoSpaceDE/>
-              <w:autoSpaceDN/>
-              <w:rPr>
-                <w:rFonts w:hAnsi="바탕" w:cs="굴림"/>
-                <w:color w:val="000000"/>
-                <w:kern w:val="0"/>
-                <w:szCs w:val="20"/>
-              </w:rPr>
-            </w:pPr>
-            <w:proofErr w:type="spellStart"/>
-            <w:r>
-              <w:rPr>
-                <w:rFonts w:hAnsi="바탕" w:cs="굴림" w:hint="eastAsia"/>
-                <w:color w:val="000000"/>
-                <w:kern w:val="0"/>
-                <w:szCs w:val="20"/>
-              </w:rPr>
-              <w:t>오드로이드로</w:t>
-            </w:r>
-            <w:proofErr w:type="spellEnd"/>
-            <w:r>
-              <w:rPr>
-                <w:rFonts w:hAnsi="바탕" w:cs="굴림" w:hint="eastAsia"/>
-                <w:color w:val="000000"/>
-                <w:kern w:val="0"/>
-                <w:szCs w:val="20"/>
-              </w:rPr>
-              <w:t xml:space="preserve"> 크로스컴파일(</w:t>
-            </w:r>
-            <w:r>
-              <w:rPr>
-                <w:rFonts w:hAnsi="바탕" w:cs="굴림" w:hint="eastAsia"/>
-                <w:b/>
-                <w:color w:val="000000"/>
-                <w:kern w:val="0"/>
-                <w:szCs w:val="20"/>
-              </w:rPr>
-              <w:t>이윤재</w:t>
-            </w:r>
-            <w:r>
-              <w:rPr>
-                <w:rFonts w:hAnsi="바탕" w:cs="굴림" w:hint="eastAsia"/>
-                <w:color w:val="000000"/>
-                <w:kern w:val="0"/>
-                <w:szCs w:val="20"/>
-              </w:rPr>
-              <w:t xml:space="preserve"> 시간 예정)</w:t>
             </w:r>
           </w:p>
           <w:p>
@@ -1673,25 +1605,32 @@
               </w:rPr>
               <w:t xml:space="preserve"> USBIP </w:t>
             </w:r>
-            <w:proofErr w:type="spellStart"/>
-            <w:r>
-              <w:rPr>
-                <w:rFonts w:hAnsi="바탕" w:cs="굴림" w:hint="eastAsia"/>
-                <w:color w:val="000000"/>
-                <w:kern w:val="0"/>
-                <w:szCs w:val="20"/>
-              </w:rPr>
-              <w:t>빌드</w:t>
-            </w:r>
-            <w:proofErr w:type="spellEnd"/>
-            <w:r>
-              <w:rPr>
-                <w:rFonts w:hAnsi="바탕" w:cs="굴림" w:hint="eastAsia"/>
-                <w:color w:val="000000"/>
-                <w:kern w:val="0"/>
-                <w:szCs w:val="20"/>
-              </w:rPr>
-              <w:t xml:space="preserve"> (</w:t>
+            <w:r>
+              <w:rPr>
+                <w:rFonts w:hAnsi="바탕" w:cs="굴림" w:hint="eastAsia"/>
+                <w:color w:val="000000"/>
+                <w:kern w:val="0"/>
+                <w:szCs w:val="20"/>
+              </w:rPr>
+              <w:t>크로스컴파일</w:t>
+            </w:r>
+            <w:r>
+              <w:rPr>
+                <w:rFonts w:hAnsi="바탕" w:cs="굴림" w:hint="eastAsia"/>
+                <w:color w:val="000000"/>
+                <w:kern w:val="0"/>
+                <w:szCs w:val="20"/>
+              </w:rPr>
+              <w:t xml:space="preserve"> </w:t>
+            </w:r>
+            <w:r>
+              <w:rPr>
+                <w:rFonts w:hAnsi="바탕" w:cs="굴림" w:hint="eastAsia"/>
+                <w:color w:val="000000"/>
+                <w:kern w:val="0"/>
+                <w:szCs w:val="20"/>
+              </w:rPr>
+              <w:t>(</w:t>
             </w:r>
             <w:r>
               <w:rPr>
@@ -2035,7 +1974,7 @@
                 <w:kern w:val="0"/>
                 <w:szCs w:val="20"/>
               </w:rPr>
-              <w:t>3</w:t>
+              <w:t>2</w:t>
             </w:r>
             <w:r>
               <w:rPr>
@@ -2916,7 +2855,6 @@
                 <w:kern w:val="0"/>
                 <w:szCs w:val="20"/>
               </w:rPr>
-              <w:lastRenderedPageBreak/>
               <w:t>- MessagePCViewer.java / MessageManager.java</w:t>
             </w:r>
             <w:bookmarkStart w:id="0" w:name="_GoBack"/>
@@ -2972,7 +2910,6 @@
                 <w:kern w:val="0"/>
                 <w:szCs w:val="20"/>
               </w:rPr>
-              <w:lastRenderedPageBreak/>
               <w:t>본인 Review</w:t>
             </w:r>
           </w:p>
@@ -3116,19 +3053,17 @@
                 <w:kern w:val="0"/>
                 <w:szCs w:val="20"/>
               </w:rPr>
-              <w:t>Android-</w:t>
-            </w:r>
-            <w:proofErr w:type="spellStart"/>
-            <w:r>
-              <w:rPr>
-                <w:rFonts w:hAnsi="바탕" w:cs="굴림"/>
-                <w:color w:val="000000"/>
-                <w:kern w:val="0"/>
-                <w:szCs w:val="20"/>
-              </w:rPr>
-              <w:t>USB_proposal_Hanium</w:t>
-            </w:r>
-            <w:proofErr w:type="spellEnd"/>
+              <w:t>Android-USB_proposal_Hanium</w:t>
+            </w:r>
+            <w:r>
+              <w:rPr>
+                <w:rFonts w:hAnsi="바탕" w:cs="굴림" w:hint="eastAsia"/>
+                <w:color w:val="000000"/>
+                <w:kern w:val="0"/>
+                <w:szCs w:val="20"/>
+              </w:rPr>
+              <w:t>.docx</w:t>
+            </w:r>
           </w:p>
         </w:tc>
         <w:tc>
@@ -4685,7 +4620,7 @@
 </file>
 
 <file path=customXml/itemProps1.xml><?xml version="1.0" encoding="utf-8"?>
-<ds:datastoreItem xmlns:ds="http://schemas.openxmlformats.org/officeDocument/2006/customXml" ds:itemID="{5887E138-5FAC-41B3-88D3-E6C66C893876}">
+<ds:datastoreItem xmlns:ds="http://schemas.openxmlformats.org/officeDocument/2006/customXml" ds:itemID="{6F3F7225-7127-4E41-AC02-9B78423E7CC2}">
   <ds:schemaRefs>
     <ds:schemaRef ds:uri="http://schemas.openxmlformats.org/officeDocument/2006/bibliography"/>
   </ds:schemaRefs>

</xml_diff>